<commit_message>
chore: checkpoint 2 - mobile optimized docx and gitlab sync
</commit_message>
<xml_diff>
--- a/backend/app/services/docx/template.docx
+++ b/backend/app/services/docx/template.docx
@@ -413,10 +413,10 @@
     <w:tbl>
       <w:tblPr>
         <w:tblStyle w:val="TableNormal1"/>
-        <w:tblW w:w="10635" w:type="dxa"/>
+        <w:tblW w:w="5000" w:type="pct"/>
         <w:jc w:val="center"/>
         <w:tblInd w:w="0" w:type="dxa"/>
-        <w:tblLayout w:type="fixed"/>
+        <w:tblLayout w:type="autofit"/>
         <w:tblCellMar>
           <w:top w:w="0" w:type="dxa"/>
           <w:start w:w="10" w:type="dxa"/>
@@ -606,33 +606,24 @@
             <w:vAlign w:val="center"/>
           </w:tcPr>
           <w:p>
+            <w:r>
+              <w:t>{%tr for item in items %}</w:t>
+            </w:r>
+          </w:p>
+        </w:tc>
+        <w:tc>
+          <w:tcPr>
+            <w:tcW w:w="4648" w:type="dxa"/>
+            <w:tcBorders>
+              <w:top w:val="single" w:sz="8" w:space="0" w:color="000000"/>
+              <w:start w:val="single" w:sz="8" w:space="0" w:color="000000"/>
+              <w:bottom w:val="single" w:sz="8" w:space="0" w:color="000000"/>
+              <w:end w:val="single" w:sz="8" w:space="0" w:color="000000"/>
+            </w:tcBorders>
+            <w:vAlign w:val="center"/>
+          </w:tcPr>
+          <w:p>
             <w:r/>
-            <w:r>
-              <w:rPr>
-                <w:b w:val="0"/>
-              </w:rPr>
-              <w:t>{% for item in items %}</w:t>
-            </w:r>
-            <w:r>
-              <w:t>{{ item.no }}</w:t>
-            </w:r>
-          </w:p>
-        </w:tc>
-        <w:tc>
-          <w:tcPr>
-            <w:tcW w:w="4648" w:type="dxa"/>
-            <w:tcBorders>
-              <w:top w:val="single" w:sz="8" w:space="0" w:color="000000"/>
-              <w:start w:val="single" w:sz="8" w:space="0" w:color="000000"/>
-              <w:bottom w:val="single" w:sz="8" w:space="0" w:color="000000"/>
-              <w:end w:val="single" w:sz="8" w:space="0" w:color="000000"/>
-            </w:tcBorders>
-            <w:vAlign w:val="center"/>
-          </w:tcPr>
-          <w:p>
-            <w:r>
-              <w:t>{{ item.name }}</w:t>
-            </w:r>
           </w:p>
         </w:tc>
         <w:tc>
@@ -648,9 +639,7 @@
             <w:vAlign w:val="center"/>
           </w:tcPr>
           <w:p>
-            <w:r>
-              <w:t>{{ item.quantity }}</w:t>
-            </w:r>
+            <w:r/>
           </w:p>
         </w:tc>
         <w:tc>
@@ -666,12 +655,6 @@
           </w:tcPr>
           <w:p>
             <w:r/>
-            <w:r>
-              <w:t>{{ item.price }}</w:t>
-            </w:r>
-            <w:r>
-              <w:t>{% endfor %}</w:t>
-            </w:r>
           </w:p>
         </w:tc>
       </w:tr>
@@ -691,21 +674,8 @@
             <w:vAlign w:val="center"/>
           </w:tcPr>
           <w:p>
-            <w:pPr>
-              <w:pStyle w:val="TableParagraph"/>
-              <w:suppressAutoHyphens w:val="true"/>
-              <w:spacing w:before="0" w:after="0"/>
-              <w:jc w:val="center"/>
-              <w:rPr>
-                <w:sz w:val="24"/>
-                <w:szCs w:val="24"/>
-              </w:rPr>
-            </w:pPr>
-            <w:r>
-              <w:rPr>
-                <w:sz w:val="24"/>
-                <w:szCs w:val="24"/>
-              </w:rPr>
+            <w:r>
+              <w:t>{{ item.no }}</w:t>
             </w:r>
           </w:p>
         </w:tc>
@@ -721,21 +691,8 @@
             <w:vAlign w:val="center"/>
           </w:tcPr>
           <w:p>
-            <w:pPr>
-              <w:pStyle w:val="TableParagraph"/>
-              <w:suppressAutoHyphens w:val="true"/>
-              <w:spacing w:before="0" w:after="0"/>
-              <w:jc w:val="center"/>
-              <w:rPr>
-                <w:sz w:val="24"/>
-                <w:szCs w:val="24"/>
-              </w:rPr>
-            </w:pPr>
-            <w:r>
-              <w:rPr>
-                <w:sz w:val="24"/>
-                <w:szCs w:val="24"/>
-              </w:rPr>
+            <w:r>
+              <w:t>{{ item.name }}</w:t>
             </w:r>
           </w:p>
         </w:tc>
@@ -752,22 +709,8 @@
             <w:vAlign w:val="center"/>
           </w:tcPr>
           <w:p>
-            <w:pPr>
-              <w:pStyle w:val="TableParagraph"/>
-              <w:suppressAutoHyphens w:val="true"/>
-              <w:spacing w:lineRule="auto" w:line="259" w:before="0" w:after="0"/>
-              <w:ind w:start="-912"/>
-              <w:jc w:val="start"/>
-              <w:rPr>
-                <w:sz w:val="24"/>
-                <w:szCs w:val="24"/>
-              </w:rPr>
-            </w:pPr>
-            <w:r>
-              <w:rPr>
-                <w:sz w:val="24"/>
-                <w:szCs w:val="24"/>
-              </w:rPr>
+            <w:r>
+              <w:t>{{ item.quantity }}</w:t>
             </w:r>
           </w:p>
         </w:tc>
@@ -783,23 +726,8 @@
             <w:vAlign w:val="center"/>
           </w:tcPr>
           <w:p>
-            <w:pPr>
-              <w:pStyle w:val="TableParagraph"/>
-              <w:suppressAutoHyphens w:val="true"/>
-              <w:spacing w:lineRule="auto" w:line="259" w:before="0" w:after="0"/>
-              <w:jc w:val="center"/>
-              <w:rPr>
-                <w:rFonts w:ascii="Helvetica Neue" w:hAnsi="Helvetica Neue" w:eastAsia="Helvetica Neue"/>
-                <w:kern w:val="0"/>
-                <w:lang w:val="en-US" w:eastAsia="en-US" w:bidi="ar-SA"/>
-              </w:rPr>
-            </w:pPr>
-            <w:r>
-              <w:rPr>
-                <w:rFonts w:eastAsia="Helvetica Neue" w:ascii="Helvetica Neue" w:hAnsi="Helvetica Neue"/>
-                <w:kern w:val="0"/>
-                <w:lang w:val="en-US" w:eastAsia="en-US" w:bidi="ar-SA"/>
-              </w:rPr>
+            <w:r>
+              <w:t>{{ item.total }}</w:t>
             </w:r>
           </w:p>
         </w:tc>
@@ -820,21 +748,8 @@
             <w:vAlign w:val="center"/>
           </w:tcPr>
           <w:p>
-            <w:pPr>
-              <w:pStyle w:val="TableParagraph"/>
-              <w:suppressAutoHyphens w:val="true"/>
-              <w:spacing w:before="0" w:after="0"/>
-              <w:jc w:val="center"/>
-              <w:rPr>
-                <w:sz w:val="24"/>
-                <w:szCs w:val="24"/>
-              </w:rPr>
-            </w:pPr>
-            <w:r>
-              <w:rPr>
-                <w:sz w:val="24"/>
-                <w:szCs w:val="24"/>
-              </w:rPr>
+            <w:r>
+              <w:t>{%tr endfor %}</w:t>
             </w:r>
           </w:p>
         </w:tc>
@@ -850,22 +765,7 @@
             <w:vAlign w:val="center"/>
           </w:tcPr>
           <w:p>
-            <w:pPr>
-              <w:pStyle w:val="TableParagraph"/>
-              <w:suppressAutoHyphens w:val="true"/>
-              <w:spacing w:before="0" w:after="0"/>
-              <w:jc w:val="center"/>
-              <w:rPr>
-                <w:sz w:val="24"/>
-                <w:szCs w:val="24"/>
-              </w:rPr>
-            </w:pPr>
-            <w:r>
-              <w:rPr>
-                <w:sz w:val="24"/>
-                <w:szCs w:val="24"/>
-              </w:rPr>
-            </w:r>
+            <w:r/>
           </w:p>
         </w:tc>
         <w:tc>
@@ -881,23 +781,7 @@
             <w:vAlign w:val="center"/>
           </w:tcPr>
           <w:p>
-            <w:pPr>
-              <w:pStyle w:val="TableParagraph"/>
-              <w:suppressAutoHyphens w:val="true"/>
-              <w:spacing w:before="0" w:after="0"/>
-              <w:ind w:hanging="1273" w:start="1273"/>
-              <w:jc w:val="center"/>
-              <w:rPr>
-                <w:sz w:val="24"/>
-                <w:szCs w:val="24"/>
-              </w:rPr>
-            </w:pPr>
-            <w:r>
-              <w:rPr>
-                <w:sz w:val="24"/>
-                <w:szCs w:val="24"/>
-              </w:rPr>
-            </w:r>
+            <w:r/>
           </w:p>
         </w:tc>
         <w:tc>
@@ -912,22 +796,7 @@
             <w:vAlign w:val="center"/>
           </w:tcPr>
           <w:p>
-            <w:pPr>
-              <w:pStyle w:val="TableParagraph"/>
-              <w:suppressAutoHyphens w:val="true"/>
-              <w:spacing w:before="0" w:after="0"/>
-              <w:jc w:val="center"/>
-              <w:rPr>
-                <w:sz w:val="24"/>
-                <w:szCs w:val="24"/>
-              </w:rPr>
-            </w:pPr>
-            <w:r>
-              <w:rPr>
-                <w:sz w:val="24"/>
-                <w:szCs w:val="24"/>
-              </w:rPr>
-            </w:r>
+            <w:r/>
           </w:p>
         </w:tc>
       </w:tr>

</xml_diff>